<commit_message>
Wieso muss ich immer so nen Commit Text schreiben ...
</commit_message>
<xml_diff>
--- a/Dörr.docx
+++ b/Dörr.docx
@@ -20,11 +20,6 @@
     </w:p>
     <w:p>
       <w:r>
-        <w:t>Im Namen des Vaters ....</w:t>
-      </w:r>
-    </w:p>
-    <w:p>
-      <w:r>
         <w:t>Im Namen Gottes, des Vaters und des Sohnes und des Heiligen Geistes.</w:t>
       </w:r>
     </w:p>
@@ -34,47 +29,37 @@
       </w:r>
     </w:p>
     <w:p>
-      <w:r>
-        <w:t xml:space="preserve">And this is text222222222222222222222 </w:t>
-      </w:r>
-      <w:r>
-        <w:rPr>
-          <w:b/>
-        </w:rPr>
-        <w:t>some bold text</w:t>
-      </w:r>
-      <w:r>
-        <w:rPr>
-          <w:i/>
-        </w:rPr>
-        <w:t>and italic text.</w:t>
-      </w:r>
-      <w:r>
-        <w:rPr>
-          <w:b/>
-        </w:rPr>
-        <w:t>weitererText</w:t>
-      </w:r>
-    </w:p>
-    <w:p>
       <w:pPr>
-        <w:pStyle w:val="Title"/>
+        <w:pStyle w:val="Heading1"/>
       </w:pPr>
       <w:r>
-        <w:t>This is the title2</w:t>
+        <w:t>Begrüßung</w:t>
       </w:r>
     </w:p>
     <w:p>
       <w:r>
-        <w:t>This is the second paragraph</w:t>
-      </w:r>
-      <w:r>
-        <w:rPr>
-          <w:b/>
-        </w:rPr>
-        <w:t>some bold text</w:t>
+        <w:t>Wir sind heute hier versammelt, um Abschied zu nehmen von VORNAME NACHNAME</w:t>
       </w:r>
     </w:p>
+    <w:p>
+      <w:r>
+        <w:t>Er verstarb am STERBEDATUM im Alter von ALTER Jahren, hier in STERBEORT.</w:t>
+      </w:r>
+    </w:p>
+    <w:p/>
+    <w:p>
+      <w:r>
+        <w:t>Wir vertrauen darauf, dass unsere Zeit in Gottes Händen steht. Er ist unsere Zuflucht und unser Trost. In der Bibel heißt es von Gott:</w:t>
+      </w:r>
+    </w:p>
+    <w:p>
+      <w:r>
+        <w:t>BIBELBERS</w:t>
+        <w:br/>
+        <w:t xml:space="preserve">Dennoch, trotz solcher Zusagen, die wir in der Bibel finden, sind wir voll Trauer und suchen Trost. </w:t>
+      </w:r>
+    </w:p>
+    <w:p/>
     <w:sectPr>
       <w:headerReference w:type="default" r:id="rId9"/>
       <w:pgSz w:w="12240" w:h="15840"/>

</xml_diff>

<commit_message>
Diese Commit Texte -.-
</commit_message>
<xml_diff>
--- a/Dörr.docx
+++ b/Dörr.docx
@@ -94,7 +94,30 @@
         <w:t xml:space="preserve">Dennoch, trotz solcher Zusagen, die wir in der Bibel finden, sind wir voll Trauer und suchen Trost. </w:t>
       </w:r>
     </w:p>
-    <w:p/>
+    <w:p>
+      <w:pPr>
+        <w:pStyle w:val="Heading1"/>
+      </w:pPr>
+      <w:r>
+        <w:t>Lied:</w:t>
+      </w:r>
+    </w:p>
+    <w:p>
+      <w:pPr>
+        <w:pStyle w:val="Heading1"/>
+      </w:pPr>
+      <w:r>
+        <w:t>Eingangsgebet</w:t>
+      </w:r>
+    </w:p>
+    <w:p>
+      <w:pPr>
+        <w:pStyle w:val="Heading1"/>
+      </w:pPr>
+      <w:r>
+        <w:t>Psalm</w:t>
+      </w:r>
+    </w:p>
     <w:sectPr>
       <w:headerReference w:type="default" r:id="rId9"/>
       <w:pgSz w:w="12240" w:h="15840"/>

</xml_diff>

<commit_message>
Ersetzen der Vars läuft!
</commit_message>
<xml_diff>
--- a/Dörr.docx
+++ b/Dörr.docx
@@ -51,28 +51,7 @@
     <w:p>
       <w:pPr/>
       <w:r>
-        <w:rPr/>
-        <w:t>Wir sind heute</w:t>
-      </w:r>
-      <w:r>
-        <w:rPr/>
-        <w:t xml:space="preserve"> hier </w:t>
-      </w:r>
-      <w:r>
-        <w:rPr/>
-        <w:t>versammelt, um Abschied zu nehmen von VORNAME NACHNAME</w:t>
-      </w:r>
-      <w:r>
-        <w:rPr/>
-        <w:t xml:space="preserve">. </w:t>
-      </w:r>
-      <w:r>
-        <w:rPr/>
-        <w:t>Er verstarb am STERBEDATUM</w:t>
-      </w:r>
-      <w:r>
-        <w:rPr/>
-        <w:t xml:space="preserve"> im Alter von ALTER Jahren, hier in STERBEORT.</w:t>
+        <w:t>Wir sind heute hier versammelt, um Abschied zu nehmen von Samuel Dörr. Er verstarb am 19/Mar/2021 im Alter von ALTER Jahren, hier in Duisburg.</w:t>
       </w:r>
     </w:p>
     <w:p>

</xml_diff>